<commit_message>
Corrected the review and added bugs
git-tfs-id: [http://szvptemfou01:8080/tfs/DefaultCollection]$/FW SVI FF Releases/Release1/Docs;C35662
</commit_message>
<xml_diff>
--- a/Docs/Reviews/XD_FSTATEpropagation(AK).docx
+++ b/Docs/Reviews/XD_FSTATEpropagation(AK).docx
@@ -53,10 +53,7 @@
       </w:r>
       <w:proofErr w:type="spellEnd"/>
       <w:r>
-        <w:t xml:space="preserve"> </w:t>
-      </w:r>
-      <w:r>
-        <w:t xml:space="preserve">&lt;- </w:t>
+        <w:t xml:space="preserve"> &lt;- </w:t>
       </w:r>
       <w:proofErr w:type="spellStart"/>
       <w:r>
@@ -406,10 +403,7 @@
             </w:r>
             <w:proofErr w:type="spellStart"/>
             <w:r>
-              <w:t>mn_fstate.</w:t>
-            </w:r>
-            <w:r>
-              <w:t>c</w:t>
+              <w:t>mn_fstate.c</w:t>
             </w:r>
             <w:proofErr w:type="spellEnd"/>
           </w:p>
@@ -467,7 +461,13 @@
           </w:tcPr>
           <w:p>
             <w:r>
-              <w:t>14-02-26</w:t>
+              <w:t>14-04</w:t>
+            </w:r>
+            <w:r>
+              <w:t>-</w:t>
+            </w:r>
+            <w:r>
+              <w:t>01</w:t>
             </w:r>
           </w:p>
         </w:tc>
@@ -508,12 +508,10 @@
           </w:tcPr>
           <w:p>
             <w:r>
-              <w:t xml:space="preserve">NO FINDINGS </w:t>
-            </w:r>
-          </w:p>
-          <w:p>
-            <w:r>
-              <w:t xml:space="preserve">But detailed comment badly needed to explain why it doesn’t matter if </w:t>
+              <w:t>D</w:t>
+            </w:r>
+            <w:r>
+              <w:t xml:space="preserve">etailed comment badly needed to explain why it doesn’t matter if </w:t>
             </w:r>
             <w:proofErr w:type="spellStart"/>
             <w:r>
@@ -529,7 +527,55 @@
             </w:r>
             <w:proofErr w:type="spellEnd"/>
             <w:r>
-              <w:t xml:space="preserve"> is not GOOD and/or not yet received. (Hint: it will self-correct when received or else APP is in failsafe mode for position sensor failure)</w:t>
+              <w:t xml:space="preserve"> is not GOOD and/or not yet received. (Hint: it </w:t>
+            </w:r>
+            <w:r>
+              <w:t xml:space="preserve">is a bug! </w:t>
+            </w:r>
+            <w:proofErr w:type="spellStart"/>
+            <w:r>
+              <w:t>Last_SP_Set</w:t>
+            </w:r>
+            <w:proofErr w:type="spellEnd"/>
+            <w:r>
+              <w:t xml:space="preserve"> will NOT</w:t>
+            </w:r>
+            <w:r>
+              <w:t xml:space="preserve"> self-correct when </w:t>
+            </w:r>
+            <w:r>
+              <w:t xml:space="preserve">GOOD </w:t>
+            </w:r>
+            <w:proofErr w:type="spellStart"/>
+            <w:r>
+              <w:t>actual_position</w:t>
+            </w:r>
+            <w:proofErr w:type="spellEnd"/>
+            <w:r>
+              <w:t xml:space="preserve"> </w:t>
+            </w:r>
+            <w:r>
+              <w:t>received</w:t>
+            </w:r>
+            <w:r>
+              <w:t xml:space="preserve"> because the flag </w:t>
+            </w:r>
+            <w:proofErr w:type="spellStart"/>
+            <w:r>
+              <w:t>LastSP_Set</w:t>
+            </w:r>
+            <w:proofErr w:type="spellEnd"/>
+            <w:r>
+              <w:t xml:space="preserve"> </w:t>
+            </w:r>
+            <w:r>
+              <w:t>is</w:t>
+            </w:r>
+            <w:r>
+              <w:t xml:space="preserve"> already set</w:t>
+            </w:r>
+            <w:r>
+              <w:t>)</w:t>
             </w:r>
           </w:p>
         </w:tc>
@@ -552,7 +598,19 @@
             <w:tcW w:w="7752" w:type="dxa"/>
             <w:gridSpan w:val="3"/>
           </w:tcPr>
-          <w:p/>
+          <w:p>
+            <w:r>
+              <w:t xml:space="preserve">If </w:t>
+            </w:r>
+            <w:proofErr w:type="spellStart"/>
+            <w:r>
+              <w:t>fstate</w:t>
+            </w:r>
+            <w:proofErr w:type="spellEnd"/>
+            <w:r>
+              <w:t xml:space="preserve"> is activated, the valve may move to bogus position instead of staying where it is.</w:t>
+            </w:r>
+          </w:p>
         </w:tc>
       </w:tr>
       <w:tr>
@@ -573,7 +631,40 @@
             <w:tcW w:w="7752" w:type="dxa"/>
             <w:gridSpan w:val="3"/>
           </w:tcPr>
-          <w:p/>
+          <w:p>
+            <w:r>
+              <w:t xml:space="preserve">DO NOT set </w:t>
+            </w:r>
+            <w:proofErr w:type="spellStart"/>
+            <w:r>
+              <w:t>LastSP_Set</w:t>
+            </w:r>
+            <w:proofErr w:type="spellEnd"/>
+            <w:r>
+              <w:t xml:space="preserve"> unless status of </w:t>
+            </w:r>
+            <w:proofErr w:type="spellStart"/>
+            <w:r>
+              <w:t>actual_position</w:t>
+            </w:r>
+            <w:proofErr w:type="spellEnd"/>
+            <w:r>
+              <w:t xml:space="preserve"> is GOOD</w:t>
+            </w:r>
+            <w:r>
+              <w:t xml:space="preserve">. On a higher level though, it doesn’t matter because if </w:t>
+            </w:r>
+            <w:proofErr w:type="spellStart"/>
+            <w:r>
+              <w:t>actual_position</w:t>
+            </w:r>
+            <w:proofErr w:type="spellEnd"/>
+            <w:r>
+              <w:t xml:space="preserve"> is not GOOD, APP is already in failsafe.</w:t>
+            </w:r>
+            <w:bookmarkStart w:id="0" w:name="_GoBack"/>
+            <w:bookmarkEnd w:id="0"/>
+          </w:p>
         </w:tc>
       </w:tr>
       <w:tr>
@@ -790,7 +881,11 @@
           <w:tcPr>
             <w:tcW w:w="947" w:type="dxa"/>
           </w:tcPr>
-          <w:p/>
+          <w:p>
+            <w:r>
+              <w:t>20672</w:t>
+            </w:r>
+          </w:p>
         </w:tc>
         <w:tc>
           <w:tcPr>
@@ -949,6 +1044,7 @@
           </w:tcPr>
           <w:p>
             <w:r>
+              <w:lastRenderedPageBreak/>
               <w:t>TFS wit</w:t>
             </w:r>
           </w:p>
@@ -981,7 +1077,6 @@
           </w:tcPr>
           <w:p>
             <w:r>
-              <w:lastRenderedPageBreak/>
               <w:t>Impact</w:t>
             </w:r>
           </w:p>
@@ -1094,7 +1189,11 @@
           <w:tcPr>
             <w:tcW w:w="947" w:type="dxa"/>
           </w:tcPr>
-          <w:p/>
+          <w:p>
+            <w:r>
+              <w:t>20671</w:t>
+            </w:r>
+          </w:p>
         </w:tc>
         <w:tc>
           <w:tcPr>
@@ -1103,13 +1202,7 @@
           </w:tcPr>
           <w:p>
             <w:r>
-              <w:t xml:space="preserve">NO </w:t>
-            </w:r>
-            <w:r>
-              <w:t xml:space="preserve">SIGNIFICANT </w:t>
-            </w:r>
-            <w:r>
-              <w:t>FINDINGS</w:t>
+              <w:t>NO SIGNIFICANT FINDINGS</w:t>
             </w:r>
           </w:p>
           <w:p>
@@ -1280,7 +1373,11 @@
           <w:tcPr>
             <w:tcW w:w="947" w:type="dxa"/>
           </w:tcPr>
-          <w:p/>
+          <w:p>
+            <w:r>
+              <w:t>20670</w:t>
+            </w:r>
+          </w:p>
         </w:tc>
         <w:tc>
           <w:tcPr>
@@ -1314,13 +1411,7 @@
           </w:tcPr>
           <w:p>
             <w:r>
-              <w:t xml:space="preserve">Request to </w:t>
-            </w:r>
-            <w:r>
-              <w:t>“Initiate Failed State”</w:t>
-            </w:r>
-            <w:r>
-              <w:t xml:space="preserve"> may take very long time to honor.</w:t>
+              <w:t>Request to “Initiate Failed State” may take very long time to honor.</w:t>
             </w:r>
           </w:p>
         </w:tc>
@@ -1343,7 +1434,11 @@
             <w:tcW w:w="7752" w:type="dxa"/>
             <w:gridSpan w:val="3"/>
           </w:tcPr>
-          <w:p/>
+          <w:p>
+            <w:r>
+              <w:t>This is left to the discretion of TB, so what is needed is clear documentation</w:t>
+            </w:r>
+          </w:p>
         </w:tc>
       </w:tr>
       <w:tr>
@@ -1394,10 +1489,7 @@
             </w:r>
             <w:proofErr w:type="spellEnd"/>
             <w:r>
-              <w:t>.</w:t>
-            </w:r>
-            <w:r>
-              <w:t xml:space="preserve"> </w:t>
+              <w:t xml:space="preserve">. </w:t>
             </w:r>
             <w:proofErr w:type="spellStart"/>
             <w:r>
@@ -1518,10 +1610,7 @@
         </w:tc>
       </w:tr>
     </w:tbl>
-    <w:p>
-      <w:bookmarkStart w:id="0" w:name="_GoBack"/>
-      <w:bookmarkEnd w:id="0"/>
-    </w:p>
+    <w:p/>
     <w:p/>
     <w:p/>
     <w:p/>
@@ -3395,7 +3484,7 @@
 </file>
 
 <file path=customXml/itemProps1.xml><?xml version="1.0" encoding="utf-8"?>
-<ds:datastoreItem xmlns:ds="http://schemas.openxmlformats.org/officeDocument/2006/customXml" ds:itemID="{53D45AFD-2FEE-4AEC-BCC0-EDE469B46A06}">
+<ds:datastoreItem xmlns:ds="http://schemas.openxmlformats.org/officeDocument/2006/customXml" ds:itemID="{8703628B-8548-4CBF-A3C5-5AD8864A6090}">
   <ds:schemaRefs>
     <ds:schemaRef ds:uri="http://schemas.openxmlformats.org/officeDocument/2006/bibliography"/>
   </ds:schemaRefs>

</xml_diff>